<commit_message>
Update Analyse de données thèse.docx
</commit_message>
<xml_diff>
--- a/Analyse de données thèse.docx
+++ b/Analyse de données thèse.docx
@@ -11098,7 +11098,14 @@
           <w:rFonts w:ascii="Times New Roman" w:hAnsi="Times New Roman" w:cs="Times New Roman"/>
           <w:color w:val="000000" w:themeColor="text1"/>
         </w:rPr>
-        <w:t xml:space="preserve">De plus, la régression par domaine d’expertise dans le milieu de la santé présente aussi des résultats statistiquement significatifs. Être aide-soignant impacte positivement la connaissance des DA, ce résultat est significatif avec une p-value inférieure à 0.01. Être étudiant ou médecin impacte aussi positivement la connaissance des DA et cette fois le résultat est encore plus significatif puisque la p-value est inférieure à 0.001. L’impact positif du milieu de la santé est donc confirmé. Le seul résultat qui n’est pas significatif ici, contrairement aux A. et B. est l’impact positif d’être infirmière. S’il est positif dans la régression, il n’est pas statistiquement significatif. </w:t>
+        <w:t>De plus, la régression par domaine d’expertise dans le milieu de la santé présente aussi des résultats statistiquement significatifs. Être aide-soignant impacte positivement la connaissance des DA, ce résultat est significatif avec une p-value inférieure à 0.01. Être étudiant ou médecin impacte aussi positivement la connaissance des DA et cette fois le résultat est encore plus significatif puisque la p-value est inférieure à 0.001. L’impact positif du milieu de la santé est donc confirmé. Le seul résultat qui n’est pas significatif ici, contrairement aux A. et B. est l’impact positif d’être infirmière. S’il est positif dans la régression, il n’est pas statistiquement significatif</w:t>
+      </w:r>
+      <w:r>
+        <w:rPr>
+          <w:rFonts w:ascii="Times New Roman" w:hAnsi="Times New Roman" w:cs="Times New Roman"/>
+          <w:color w:val="000000" w:themeColor="text1"/>
+        </w:rPr>
+        <w:t xml:space="preserve"> ici. </w:t>
       </w:r>
     </w:p>
     <w:p>
@@ -11202,6 +11209,56 @@
     </w:p>
     <w:p>
       <w:pPr>
+        <w:spacing w:after="0"/>
+        <w:ind w:firstLine="708"/>
+        <w:jc w:val="both"/>
+        <w:rPr>
+          <w:rFonts w:ascii="Times New Roman" w:hAnsi="Times New Roman" w:cs="Times New Roman"/>
+          <w:color w:val="000000" w:themeColor="text1"/>
+        </w:rPr>
+      </w:pPr>
+      <w:r>
+        <w:rPr>
+          <w:rFonts w:ascii="Times New Roman" w:hAnsi="Times New Roman" w:cs="Times New Roman"/>
+          <w:color w:val="000000" w:themeColor="text1"/>
+        </w:rPr>
+        <w:t xml:space="preserve">Il est d’ores et déjà possible d’émettre l’hypothèse de résultats peu significatifs au regard de la taille du sous-groupe de ceux qui ont rédigé leurs directives anticipées et de la </w:t>
+      </w:r>
+      <w:r>
+        <w:rPr>
+          <w:rFonts w:ascii="Times New Roman" w:hAnsi="Times New Roman" w:cs="Times New Roman"/>
+          <w:color w:val="000000" w:themeColor="text1"/>
+        </w:rPr>
+        <w:t>non-représentativité</w:t>
+      </w:r>
+      <w:r>
+        <w:rPr>
+          <w:rFonts w:ascii="Times New Roman" w:hAnsi="Times New Roman" w:cs="Times New Roman"/>
+          <w:color w:val="000000" w:themeColor="text1"/>
+        </w:rPr>
+        <w:t xml:space="preserve"> de </w:t>
+      </w:r>
+      <w:r>
+        <w:rPr>
+          <w:rFonts w:ascii="Times New Roman" w:hAnsi="Times New Roman" w:cs="Times New Roman"/>
+          <w:color w:val="000000" w:themeColor="text1"/>
+        </w:rPr>
+        <w:lastRenderedPageBreak/>
+        <w:t xml:space="preserve">cet échantillon (avec une grande proportion de femmes, de malades chroniques et de personnels de santé). </w:t>
+      </w:r>
+    </w:p>
+    <w:p>
+      <w:pPr>
+        <w:spacing w:after="0"/>
+        <w:jc w:val="both"/>
+        <w:rPr>
+          <w:rFonts w:ascii="Times New Roman" w:hAnsi="Times New Roman" w:cs="Times New Roman"/>
+          <w:color w:val="000000" w:themeColor="text1"/>
+        </w:rPr>
+      </w:pPr>
+    </w:p>
+    <w:p>
+      <w:pPr>
         <w:pStyle w:val="Paragraphedeliste"/>
         <w:numPr>
           <w:ilvl w:val="0"/>
@@ -11241,6 +11298,125 @@
     <w:p>
       <w:pPr>
         <w:spacing w:after="0"/>
+        <w:ind w:firstLine="708"/>
+        <w:jc w:val="both"/>
+        <w:rPr>
+          <w:rFonts w:ascii="Times New Roman" w:hAnsi="Times New Roman" w:cs="Times New Roman"/>
+          <w:color w:val="000000" w:themeColor="text1"/>
+        </w:rPr>
+      </w:pPr>
+      <w:r>
+        <w:rPr>
+          <w:rFonts w:ascii="Times New Roman" w:hAnsi="Times New Roman" w:cs="Times New Roman"/>
+          <w:color w:val="000000" w:themeColor="text1"/>
+        </w:rPr>
+        <w:t>Parmi ceux qui ont rédigé leurs directives anticipées</w:t>
+      </w:r>
+      <w:r>
+        <w:rPr>
+          <w:rFonts w:ascii="Times New Roman" w:hAnsi="Times New Roman" w:cs="Times New Roman"/>
+          <w:color w:val="000000" w:themeColor="text1"/>
+        </w:rPr>
+        <w:t xml:space="preserve">, 21 % ont entre 18 et 30 ans, 22 % ont entre 31 et 40 ans, 9 % ont entre 41 et 50 ans, 25 % ont entre 51 et 60 ans, 12% ont entre 61 et 70 ans et 12 % ont 70 ans ou plus. Ici, la proportion de 18-30 ans ayant rédigé leurs directives anticipées peu par exemple sembler étonnante mais peut s’expliquer par la proportion d’étudiants, notamment en </w:t>
+      </w:r>
+      <w:r>
+        <w:rPr>
+          <w:rFonts w:ascii="Times New Roman" w:hAnsi="Times New Roman" w:cs="Times New Roman"/>
+          <w:color w:val="000000" w:themeColor="text1"/>
+        </w:rPr>
+        <w:t>médecine, peut</w:t>
+      </w:r>
+      <w:r>
+        <w:rPr>
+          <w:rFonts w:ascii="Times New Roman" w:hAnsi="Times New Roman" w:cs="Times New Roman"/>
+          <w:color w:val="000000" w:themeColor="text1"/>
+        </w:rPr>
+        <w:t>-être plus sensibilisés à la notion de directives anticipées</w:t>
+      </w:r>
+      <w:r>
+        <w:rPr>
+          <w:rFonts w:ascii="Times New Roman" w:hAnsi="Times New Roman" w:cs="Times New Roman"/>
+          <w:color w:val="000000" w:themeColor="text1"/>
+        </w:rPr>
+        <w:t xml:space="preserve"> ou aux proportions inégales des catégories d’âge dans l’échantillon</w:t>
+      </w:r>
+      <w:r>
+        <w:rPr>
+          <w:rFonts w:ascii="Times New Roman" w:hAnsi="Times New Roman" w:cs="Times New Roman"/>
+          <w:color w:val="000000" w:themeColor="text1"/>
+        </w:rPr>
+        <w:t xml:space="preserve">. </w:t>
+      </w:r>
+    </w:p>
+    <w:p>
+      <w:pPr>
+        <w:spacing w:after="0"/>
+        <w:jc w:val="both"/>
+        <w:rPr>
+          <w:rFonts w:ascii="Times New Roman" w:hAnsi="Times New Roman" w:cs="Times New Roman"/>
+          <w:color w:val="000000" w:themeColor="text1"/>
+        </w:rPr>
+      </w:pPr>
+    </w:p>
+    <w:p>
+      <w:pPr>
+        <w:spacing w:after="0"/>
+        <w:jc w:val="both"/>
+        <w:rPr>
+          <w:rFonts w:ascii="Times New Roman" w:hAnsi="Times New Roman" w:cs="Times New Roman"/>
+          <w:color w:val="000000" w:themeColor="text1"/>
+        </w:rPr>
+      </w:pPr>
+      <w:r>
+        <w:rPr>
+          <w:rFonts w:ascii="Times New Roman" w:hAnsi="Times New Roman" w:cs="Times New Roman"/>
+          <w:color w:val="000000" w:themeColor="text1"/>
+        </w:rPr>
+        <w:tab/>
+        <w:t xml:space="preserve">Le coefficient de Cramer est de 0,14. Bien que faible, il peut indiquer une régression intéressante sur une faible corrélation. </w:t>
+      </w:r>
+      <w:r>
+        <w:rPr>
+          <w:rFonts w:ascii="Times New Roman" w:hAnsi="Times New Roman" w:cs="Times New Roman"/>
+          <w:color w:val="000000" w:themeColor="text1"/>
+        </w:rPr>
+        <w:t xml:space="preserve">La taille de l’échantillon limite </w:t>
+      </w:r>
+      <w:r>
+        <w:rPr>
+          <w:rFonts w:ascii="Times New Roman" w:hAnsi="Times New Roman" w:cs="Times New Roman"/>
+          <w:color w:val="000000" w:themeColor="text1"/>
+        </w:rPr>
+        <w:t xml:space="preserve">toutefois </w:t>
+      </w:r>
+      <w:r>
+        <w:rPr>
+          <w:rFonts w:ascii="Times New Roman" w:hAnsi="Times New Roman" w:cs="Times New Roman"/>
+          <w:color w:val="000000" w:themeColor="text1"/>
+        </w:rPr>
+        <w:t xml:space="preserve">la significativité des coefficients. </w:t>
+      </w:r>
+    </w:p>
+    <w:p>
+      <w:pPr>
+        <w:spacing w:after="0"/>
+        <w:jc w:val="both"/>
+        <w:rPr>
+          <w:rFonts w:ascii="Times New Roman" w:hAnsi="Times New Roman" w:cs="Times New Roman"/>
+          <w:color w:val="000000" w:themeColor="text1"/>
+        </w:rPr>
+      </w:pPr>
+      <w:r>
+        <w:rPr>
+          <w:rFonts w:ascii="Times New Roman" w:hAnsi="Times New Roman" w:cs="Times New Roman"/>
+          <w:color w:val="000000" w:themeColor="text1"/>
+        </w:rPr>
+        <w:t xml:space="preserve">Il semble que la régression rétablisse des résultats instinctifs puisque les seuls résultats significatifs sont l’impact positif d’avoir entre 51 et 60 ans et 70 ans ou plus sur le fait d’avoir rédigé ses directives anticipées. Les résultats sont significatifs statistiquement (p-value inférieure à 0.05 et 0.01 respectivement). </w:t>
+      </w:r>
+    </w:p>
+    <w:p>
+      <w:pPr>
+        <w:spacing w:after="0"/>
         <w:jc w:val="both"/>
         <w:rPr>
           <w:rFonts w:ascii="Times New Roman" w:hAnsi="Times New Roman" w:cs="Times New Roman"/>
@@ -11273,13 +11449,41 @@
           <w:bCs/>
           <w:color w:val="000000" w:themeColor="text1"/>
         </w:rPr>
-        <w:lastRenderedPageBreak/>
         <w:t>Selon le genre</w:t>
       </w:r>
     </w:p>
     <w:p>
       <w:pPr>
-        <w:pStyle w:val="Paragraphedeliste"/>
+        <w:rPr>
+          <w:rFonts w:ascii="Times New Roman" w:hAnsi="Times New Roman" w:cs="Times New Roman"/>
+          <w:b/>
+          <w:bCs/>
+          <w:color w:val="000000" w:themeColor="text1"/>
+        </w:rPr>
+      </w:pPr>
+    </w:p>
+    <w:p>
+      <w:pPr>
+        <w:ind w:left="708"/>
+        <w:rPr>
+          <w:rFonts w:ascii="Times New Roman" w:hAnsi="Times New Roman" w:cs="Times New Roman"/>
+          <w:b/>
+          <w:bCs/>
+          <w:color w:val="000000" w:themeColor="text1"/>
+        </w:rPr>
+      </w:pPr>
+      <w:r>
+        <w:rPr>
+          <w:rFonts w:ascii="Times New Roman" w:hAnsi="Times New Roman" w:cs="Times New Roman"/>
+          <w:b/>
+          <w:bCs/>
+          <w:color w:val="000000" w:themeColor="text1"/>
+        </w:rPr>
+        <w:t xml:space="preserve">Parmi ceux qui ont rédigé </w:t>
+      </w:r>
+    </w:p>
+    <w:p>
+      <w:pPr>
         <w:rPr>
           <w:rFonts w:ascii="Times New Roman" w:hAnsi="Times New Roman" w:cs="Times New Roman"/>
           <w:b/>
@@ -11361,6 +11565,30 @@
     </w:p>
     <w:p>
       <w:pPr>
+        <w:spacing w:after="0"/>
+        <w:jc w:val="both"/>
+        <w:rPr>
+          <w:rFonts w:ascii="Times New Roman" w:hAnsi="Times New Roman" w:cs="Times New Roman"/>
+          <w:b/>
+          <w:bCs/>
+          <w:color w:val="000000" w:themeColor="text1"/>
+        </w:rPr>
+      </w:pPr>
+    </w:p>
+    <w:p>
+      <w:pPr>
+        <w:spacing w:after="0"/>
+        <w:jc w:val="both"/>
+        <w:rPr>
+          <w:rFonts w:ascii="Times New Roman" w:hAnsi="Times New Roman" w:cs="Times New Roman"/>
+          <w:b/>
+          <w:bCs/>
+          <w:color w:val="000000" w:themeColor="text1"/>
+        </w:rPr>
+      </w:pPr>
+    </w:p>
+    <w:p>
+      <w:pPr>
         <w:pStyle w:val="Paragraphedeliste"/>
         <w:numPr>
           <w:ilvl w:val="0"/>
@@ -11460,6 +11688,30 @@
     </w:p>
     <w:p>
       <w:pPr>
+        <w:spacing w:after="0"/>
+        <w:jc w:val="both"/>
+        <w:rPr>
+          <w:rFonts w:ascii="Times New Roman" w:hAnsi="Times New Roman" w:cs="Times New Roman"/>
+          <w:b/>
+          <w:bCs/>
+          <w:color w:val="000000" w:themeColor="text1"/>
+        </w:rPr>
+      </w:pPr>
+    </w:p>
+    <w:p>
+      <w:pPr>
+        <w:spacing w:after="0"/>
+        <w:jc w:val="both"/>
+        <w:rPr>
+          <w:rFonts w:ascii="Times New Roman" w:hAnsi="Times New Roman" w:cs="Times New Roman"/>
+          <w:b/>
+          <w:bCs/>
+          <w:color w:val="000000" w:themeColor="text1"/>
+        </w:rPr>
+      </w:pPr>
+    </w:p>
+    <w:p>
+      <w:pPr>
         <w:pStyle w:val="Paragraphedeliste"/>
         <w:numPr>
           <w:ilvl w:val="0"/>
@@ -11657,6 +11909,7 @@
           <w:sz w:val="26"/>
           <w:szCs w:val="26"/>
         </w:rPr>
+        <w:lastRenderedPageBreak/>
         <w:t>Estimations sur la place du médecin traitant</w:t>
       </w:r>
     </w:p>
@@ -11952,7 +12205,6 @@
         <w:rPr>
           <w:rFonts w:ascii="Times New Roman" w:hAnsi="Times New Roman" w:cs="Times New Roman"/>
         </w:rPr>
-        <w:lastRenderedPageBreak/>
         <w:t xml:space="preserve">Dans les attentes d’une telle consultation, </w:t>
       </w:r>
       <w:r>

</xml_diff>